<commit_message>
slides list right click
</commit_message>
<xml_diff>
--- a/music-catalog/Тестирование лаб2.docx
+++ b/music-catalog/Тестирование лаб2.docx
@@ -4,7 +4,7 @@
   <w:body>
     <w:p>
       <w:pPr>
-        <w:pStyle w:val="Caption"/>
+        <w:pStyle w:val="a3"/>
         <w:rPr>
           <w:rFonts w:asciiTheme="minorHAnsi" w:hAnsiTheme="minorHAnsi" w:cstheme="minorHAnsi"/>
           <w:bCs/>
@@ -30,7 +30,7 @@
     </w:p>
     <w:p>
       <w:pPr>
-        <w:pStyle w:val="Caption"/>
+        <w:pStyle w:val="a3"/>
         <w:rPr>
           <w:rFonts w:asciiTheme="minorHAnsi" w:hAnsiTheme="minorHAnsi" w:cstheme="minorHAnsi"/>
           <w:bCs/>
@@ -56,7 +56,7 @@
     </w:p>
     <w:p>
       <w:pPr>
-        <w:pStyle w:val="BodyText"/>
+        <w:pStyle w:val="a4"/>
         <w:jc w:val="center"/>
         <w:rPr>
           <w:rFonts w:asciiTheme="minorHAnsi" w:hAnsiTheme="minorHAnsi" w:cstheme="minorHAnsi"/>
@@ -68,7 +68,7 @@
     </w:p>
     <w:p>
       <w:pPr>
-        <w:pStyle w:val="BodyText"/>
+        <w:pStyle w:val="a4"/>
         <w:ind w:left="708"/>
         <w:jc w:val="center"/>
         <w:rPr>
@@ -92,7 +92,7 @@
     </w:p>
     <w:p>
       <w:pPr>
-        <w:pStyle w:val="BodyText"/>
+        <w:pStyle w:val="a4"/>
         <w:ind w:left="708"/>
         <w:jc w:val="center"/>
         <w:rPr>
@@ -487,7 +487,7 @@
     </w:p>
     <w:p>
       <w:pPr>
-        <w:pStyle w:val="ListParagraph"/>
+        <w:pStyle w:val="a7"/>
         <w:numPr>
           <w:ilvl w:val="0"/>
           <w:numId w:val="2"/>
@@ -861,13 +861,14 @@
     </w:p>
     <w:p>
       <w:pPr>
-        <w:pStyle w:val="ListParagraph"/>
         <w:jc w:val="both"/>
         <w:rPr>
           <w:rFonts w:cstheme="minorHAnsi"/>
           <w:sz w:val="24"/>
         </w:rPr>
       </w:pPr>
+      <w:bookmarkStart w:id="0" w:name="_GoBack"/>
+      <w:bookmarkEnd w:id="0"/>
     </w:p>
     <w:p>
       <w:pPr>
@@ -889,10 +890,10 @@
     </w:p>
     <w:p>
       <w:pPr>
-        <w:pStyle w:val="ListParagraph"/>
+        <w:pStyle w:val="a7"/>
         <w:numPr>
           <w:ilvl w:val="0"/>
-          <w:numId w:val="5"/>
+          <w:numId w:val="6"/>
         </w:numPr>
         <w:jc w:val="both"/>
         <w:rPr>
@@ -910,10 +911,10 @@
     </w:p>
     <w:p>
       <w:pPr>
-        <w:pStyle w:val="ListParagraph"/>
+        <w:pStyle w:val="a7"/>
         <w:numPr>
           <w:ilvl w:val="0"/>
-          <w:numId w:val="5"/>
+          <w:numId w:val="6"/>
         </w:numPr>
         <w:jc w:val="both"/>
         <w:rPr>
@@ -926,15 +927,15 @@
           <w:rFonts w:cstheme="minorHAnsi"/>
           <w:sz w:val="24"/>
         </w:rPr>
-        <w:t>Возможность выйти из программы.</w:t>
-      </w:r>
-    </w:p>
-    <w:p>
-      <w:pPr>
-        <w:pStyle w:val="ListParagraph"/>
+        <w:t>Приложение предоставляет возможность выйти из программы.</w:t>
+      </w:r>
+    </w:p>
+    <w:p>
+      <w:pPr>
+        <w:pStyle w:val="a7"/>
         <w:numPr>
           <w:ilvl w:val="0"/>
-          <w:numId w:val="5"/>
+          <w:numId w:val="6"/>
         </w:numPr>
         <w:jc w:val="both"/>
         <w:rPr>
@@ -961,15 +962,85 @@
           <w:rFonts w:cstheme="minorHAnsi"/>
           <w:sz w:val="24"/>
         </w:rPr>
-        <w:t>название, автор, жанр, длительность исполнения.</w:t>
-      </w:r>
-    </w:p>
-    <w:p>
-      <w:pPr>
-        <w:pStyle w:val="ListParagraph"/>
+        <w:t>название, автор, жанр.</w:t>
+      </w:r>
+      <w:r>
+        <w:rPr>
+          <w:rFonts w:cstheme="minorHAnsi"/>
+          <w:sz w:val="24"/>
+        </w:rPr>
+        <w:t xml:space="preserve"> Каждый критерий является отдельной сущностью БД</w:t>
+      </w:r>
+      <w:r>
+        <w:rPr>
+          <w:rFonts w:cstheme="minorHAnsi"/>
+          <w:sz w:val="24"/>
+        </w:rPr>
+        <w:t>:</w:t>
+      </w:r>
+      <w:r>
+        <w:rPr>
+          <w:rFonts w:cstheme="minorHAnsi"/>
+          <w:sz w:val="24"/>
+        </w:rPr>
+        <w:t xml:space="preserve"> </w:t>
+      </w:r>
+      <w:r>
+        <w:rPr>
+          <w:rFonts w:cstheme="minorHAnsi"/>
+          <w:sz w:val="24"/>
+        </w:rPr>
+        <w:t xml:space="preserve">Композиция (название, автор, жанр); </w:t>
+      </w:r>
+      <w:r>
+        <w:rPr>
+          <w:rFonts w:cstheme="minorHAnsi"/>
+          <w:sz w:val="24"/>
+        </w:rPr>
+        <w:t>Автор (имя)</w:t>
+      </w:r>
+      <w:r>
+        <w:rPr>
+          <w:rFonts w:cstheme="minorHAnsi"/>
+          <w:sz w:val="24"/>
+        </w:rPr>
+        <w:t xml:space="preserve">; </w:t>
+      </w:r>
+      <w:r>
+        <w:rPr>
+          <w:rFonts w:cstheme="minorHAnsi"/>
+          <w:sz w:val="24"/>
+        </w:rPr>
+        <w:t>Жанр (</w:t>
+      </w:r>
+      <w:r>
+        <w:rPr>
+          <w:rFonts w:cstheme="minorHAnsi"/>
+          <w:sz w:val="24"/>
+        </w:rPr>
+        <w:t>название</w:t>
+      </w:r>
+      <w:r>
+        <w:rPr>
+          <w:rFonts w:cstheme="minorHAnsi"/>
+          <w:sz w:val="24"/>
+        </w:rPr>
+        <w:t>)</w:t>
+      </w:r>
+      <w:r>
+        <w:rPr>
+          <w:rFonts w:cstheme="minorHAnsi"/>
+          <w:sz w:val="24"/>
+        </w:rPr>
+        <w:t>;</w:t>
+      </w:r>
+    </w:p>
+    <w:p>
+      <w:pPr>
+        <w:pStyle w:val="a7"/>
         <w:numPr>
           <w:ilvl w:val="0"/>
-          <w:numId w:val="5"/>
+          <w:numId w:val="6"/>
         </w:numPr>
         <w:jc w:val="both"/>
         <w:rPr>
@@ -982,30 +1053,25 @@
           <w:rFonts w:cstheme="minorHAnsi"/>
           <w:sz w:val="24"/>
         </w:rPr>
-        <w:t>Регистрация</w:t>
-      </w:r>
+        <w:t xml:space="preserve">Все данный хранятся в БД под управлением СУБД </w:t>
+      </w:r>
+      <w:proofErr w:type="spellStart"/>
       <w:r>
         <w:rPr>
           <w:rFonts w:cstheme="minorHAnsi"/>
           <w:sz w:val="24"/>
           <w:lang w:val="en-US"/>
         </w:rPr>
-        <w:t xml:space="preserve">, </w:t>
-      </w:r>
-      <w:r>
-        <w:rPr>
-          <w:rFonts w:cstheme="minorHAnsi"/>
-          <w:sz w:val="24"/>
-        </w:rPr>
-        <w:t>авторизация.</w:t>
-      </w:r>
-    </w:p>
-    <w:p>
-      <w:pPr>
-        <w:pStyle w:val="ListParagraph"/>
+        <w:t>postgresql</w:t>
+      </w:r>
+      <w:proofErr w:type="spellEnd"/>
+    </w:p>
+    <w:p>
+      <w:pPr>
+        <w:pStyle w:val="a7"/>
         <w:numPr>
           <w:ilvl w:val="0"/>
-          <w:numId w:val="5"/>
+          <w:numId w:val="6"/>
         </w:numPr>
         <w:jc w:val="both"/>
         <w:rPr>
@@ -1018,29 +1084,22 @@
           <w:rFonts w:cstheme="minorHAnsi"/>
           <w:sz w:val="24"/>
         </w:rPr>
-        <w:t>Наличие ролей пользователей (Пользователь, Администратор</w:t>
-      </w:r>
-      <w:r>
-        <w:rPr>
-          <w:rFonts w:cstheme="minorHAnsi"/>
-          <w:sz w:val="24"/>
-        </w:rPr>
-        <w:t>, Не авторизированный пользователь</w:t>
-      </w:r>
-      <w:r>
-        <w:rPr>
-          <w:rFonts w:cstheme="minorHAnsi"/>
-          <w:sz w:val="24"/>
-        </w:rPr>
-        <w:t>).</w:t>
-      </w:r>
-    </w:p>
-    <w:p>
-      <w:pPr>
-        <w:pStyle w:val="ListParagraph"/>
+        <w:t>Сочетание названия и автора композиции должно быть уникальным</w:t>
+      </w:r>
+      <w:r>
+        <w:rPr>
+          <w:rFonts w:cstheme="minorHAnsi"/>
+          <w:sz w:val="24"/>
+        </w:rPr>
+        <w:t>.</w:t>
+      </w:r>
+    </w:p>
+    <w:p>
+      <w:pPr>
+        <w:pStyle w:val="a7"/>
         <w:numPr>
           <w:ilvl w:val="0"/>
-          <w:numId w:val="5"/>
+          <w:numId w:val="6"/>
         </w:numPr>
         <w:jc w:val="both"/>
         <w:rPr>
@@ -1053,14 +1112,28 @@
           <w:rFonts w:cstheme="minorHAnsi"/>
           <w:sz w:val="24"/>
         </w:rPr>
-        <w:t>Приложение предоставляет возможность осуществить поиск музыкальной композиции по заданному критерию</w:t>
-      </w:r>
-      <w:r>
-        <w:rPr>
-          <w:rFonts w:cstheme="minorHAnsi"/>
-          <w:sz w:val="24"/>
-        </w:rPr>
-        <w:t xml:space="preserve"> (Все пользователи)</w:t>
+        <w:t xml:space="preserve">Добавление </w:t>
+      </w:r>
+      <w:r>
+        <w:rPr>
+          <w:rFonts w:cstheme="minorHAnsi"/>
+          <w:sz w:val="24"/>
+        </w:rPr>
+        <w:t>новой</w:t>
+      </w:r>
+      <w:r>
+        <w:rPr>
+          <w:rFonts w:cstheme="minorHAnsi"/>
+          <w:sz w:val="24"/>
+        </w:rPr>
+        <w:t xml:space="preserve"> композиции в катало</w:t>
+      </w:r>
+      <w:r>
+        <w:rPr>
+          <w:rFonts w:cstheme="minorHAnsi"/>
+          <w:sz w:val="24"/>
+        </w:rPr>
+        <w:t>г</w:t>
       </w:r>
       <w:r>
         <w:rPr>
@@ -1072,10 +1145,10 @@
     </w:p>
     <w:p>
       <w:pPr>
-        <w:pStyle w:val="ListParagraph"/>
+        <w:pStyle w:val="a7"/>
         <w:numPr>
           <w:ilvl w:val="0"/>
-          <w:numId w:val="5"/>
+          <w:numId w:val="6"/>
         </w:numPr>
         <w:jc w:val="both"/>
         <w:rPr>
@@ -1088,15 +1161,7 @@
           <w:rFonts w:cstheme="minorHAnsi"/>
           <w:sz w:val="24"/>
         </w:rPr>
-        <w:lastRenderedPageBreak/>
-        <w:t>Вывести информацию о всех существующих композициях</w:t>
-      </w:r>
-      <w:r>
-        <w:rPr>
-          <w:rFonts w:cstheme="minorHAnsi"/>
-          <w:sz w:val="24"/>
-        </w:rPr>
-        <w:t xml:space="preserve"> (Все пользователи)</w:t>
+        <w:t>Добавление нового жанра</w:t>
       </w:r>
       <w:r>
         <w:rPr>
@@ -1108,10 +1173,10 @@
     </w:p>
     <w:p>
       <w:pPr>
-        <w:pStyle w:val="ListParagraph"/>
+        <w:pStyle w:val="a7"/>
         <w:numPr>
           <w:ilvl w:val="0"/>
-          <w:numId w:val="5"/>
+          <w:numId w:val="6"/>
         </w:numPr>
         <w:jc w:val="both"/>
         <w:rPr>
@@ -1124,22 +1189,86 @@
           <w:rFonts w:cstheme="minorHAnsi"/>
           <w:sz w:val="24"/>
         </w:rPr>
-        <w:t>Вывести информацию об одной композиции</w:t>
-      </w:r>
-      <w:r>
-        <w:rPr>
-          <w:rFonts w:cstheme="minorHAnsi"/>
-          <w:sz w:val="24"/>
-        </w:rPr>
-        <w:t xml:space="preserve"> (Все пользователи).</w:t>
-      </w:r>
-    </w:p>
-    <w:p>
-      <w:pPr>
-        <w:pStyle w:val="ListParagraph"/>
+        <w:lastRenderedPageBreak/>
+        <w:t>При добавлении новой композиции пользователь последовательно вводит название, автора и жанр. В случае если введенный автор существует</w:t>
+      </w:r>
+      <w:r>
+        <w:rPr>
+          <w:rFonts w:cstheme="minorHAnsi"/>
+          <w:sz w:val="24"/>
+        </w:rPr>
+        <w:t xml:space="preserve">, данные в таблице </w:t>
+      </w:r>
+      <w:r>
+        <w:rPr>
+          <w:rFonts w:cstheme="minorHAnsi"/>
+          <w:sz w:val="24"/>
+        </w:rPr>
+        <w:t>“</w:t>
+      </w:r>
+      <w:r>
+        <w:rPr>
+          <w:rFonts w:cstheme="minorHAnsi"/>
+          <w:sz w:val="24"/>
+        </w:rPr>
+        <w:t>автор</w:t>
+      </w:r>
+      <w:r>
+        <w:rPr>
+          <w:rFonts w:cstheme="minorHAnsi"/>
+          <w:sz w:val="24"/>
+        </w:rPr>
+        <w:t>”</w:t>
+      </w:r>
+      <w:r>
+        <w:rPr>
+          <w:rFonts w:cstheme="minorHAnsi"/>
+          <w:sz w:val="24"/>
+        </w:rPr>
+        <w:t xml:space="preserve">, не дублируются, при создании композиции, в поле </w:t>
+      </w:r>
+      <w:r>
+        <w:rPr>
+          <w:rFonts w:cstheme="minorHAnsi"/>
+          <w:sz w:val="24"/>
+        </w:rPr>
+        <w:t>“</w:t>
+      </w:r>
+      <w:r>
+        <w:rPr>
+          <w:rFonts w:cstheme="minorHAnsi"/>
+          <w:sz w:val="24"/>
+        </w:rPr>
+        <w:t>автор</w:t>
+      </w:r>
+      <w:r>
+        <w:rPr>
+          <w:rFonts w:cstheme="minorHAnsi"/>
+          <w:sz w:val="24"/>
+        </w:rPr>
+        <w:t>”</w:t>
+      </w:r>
+      <w:r>
+        <w:rPr>
+          <w:rFonts w:cstheme="minorHAnsi"/>
+          <w:sz w:val="24"/>
+        </w:rPr>
+        <w:t xml:space="preserve"> заносится существующая запись.</w:t>
+      </w:r>
+      <w:r>
+        <w:rPr>
+          <w:rFonts w:cstheme="minorHAnsi"/>
+          <w:sz w:val="24"/>
+        </w:rPr>
+        <w:t xml:space="preserve"> В случае если пользователь ввел не существующий жанр выводится сообщение об ошибке с предложение повторно ввести название жанра. В сообщении об ошибке пользователю выводятся примеры существующий названий жанров (не более 5), предыдущие введенные данные сохраняются.</w:t>
+      </w:r>
+    </w:p>
+    <w:p>
+      <w:pPr>
+        <w:pStyle w:val="a7"/>
         <w:numPr>
           <w:ilvl w:val="0"/>
-          <w:numId w:val="5"/>
+          <w:numId w:val="6"/>
         </w:numPr>
         <w:jc w:val="both"/>
         <w:rPr>
@@ -1152,15 +1281,22 @@
           <w:rFonts w:cstheme="minorHAnsi"/>
           <w:sz w:val="24"/>
         </w:rPr>
-        <w:t>Возможность сортировать композиции по указанным выше критериям (Все пользователи).</w:t>
-      </w:r>
-    </w:p>
-    <w:p>
-      <w:pPr>
-        <w:pStyle w:val="ListParagraph"/>
+        <w:t>Вывести информацию о всех существующих композициях</w:t>
+      </w:r>
+      <w:r>
+        <w:rPr>
+          <w:rFonts w:cstheme="minorHAnsi"/>
+          <w:sz w:val="24"/>
+        </w:rPr>
+        <w:t>.</w:t>
+      </w:r>
+    </w:p>
+    <w:p>
+      <w:pPr>
+        <w:pStyle w:val="a7"/>
         <w:numPr>
           <w:ilvl w:val="0"/>
-          <w:numId w:val="5"/>
+          <w:numId w:val="6"/>
         </w:numPr>
         <w:jc w:val="both"/>
         <w:rPr>
@@ -1173,15 +1309,29 @@
           <w:rFonts w:cstheme="minorHAnsi"/>
           <w:sz w:val="24"/>
         </w:rPr>
-        <w:t>Добавление информации о композиции в каталог (Для администратора).</w:t>
-      </w:r>
-    </w:p>
-    <w:p>
-      <w:pPr>
-        <w:pStyle w:val="ListParagraph"/>
+        <w:t>Вывести все композиции одно</w:t>
+      </w:r>
+      <w:r>
+        <w:rPr>
+          <w:rFonts w:cstheme="minorHAnsi"/>
+          <w:sz w:val="24"/>
+        </w:rPr>
+        <w:t>го</w:t>
+      </w:r>
+      <w:r>
+        <w:rPr>
+          <w:rFonts w:cstheme="minorHAnsi"/>
+          <w:sz w:val="24"/>
+        </w:rPr>
+        <w:t xml:space="preserve"> автора, имя автора вводится пользователем.</w:t>
+      </w:r>
+    </w:p>
+    <w:p>
+      <w:pPr>
+        <w:pStyle w:val="a7"/>
         <w:numPr>
           <w:ilvl w:val="0"/>
-          <w:numId w:val="5"/>
+          <w:numId w:val="6"/>
         </w:numPr>
         <w:jc w:val="both"/>
         <w:rPr>
@@ -1194,15 +1344,15 @@
           <w:rFonts w:cstheme="minorHAnsi"/>
           <w:sz w:val="24"/>
         </w:rPr>
-        <w:t>Удалить существующую в каталоге запись (Для администратора).</w:t>
-      </w:r>
-    </w:p>
-    <w:p>
-      <w:pPr>
-        <w:pStyle w:val="ListParagraph"/>
+        <w:t>Найти композицию по названию, в случае если названия совпадают выводит все.</w:t>
+      </w:r>
+    </w:p>
+    <w:p>
+      <w:pPr>
+        <w:pStyle w:val="a7"/>
         <w:numPr>
           <w:ilvl w:val="0"/>
-          <w:numId w:val="5"/>
+          <w:numId w:val="6"/>
         </w:numPr>
         <w:jc w:val="both"/>
         <w:rPr>
@@ -1215,50 +1365,22 @@
           <w:rFonts w:cstheme="minorHAnsi"/>
           <w:sz w:val="24"/>
         </w:rPr>
-        <w:t xml:space="preserve">Раздел </w:t>
-      </w:r>
-      <w:r>
-        <w:rPr>
-          <w:rFonts w:cstheme="minorHAnsi"/>
-          <w:sz w:val="24"/>
-        </w:rPr>
-        <w:t>“</w:t>
-      </w:r>
-      <w:r>
-        <w:rPr>
-          <w:rFonts w:cstheme="minorHAnsi"/>
-          <w:sz w:val="24"/>
-        </w:rPr>
-        <w:t>Моя музыка</w:t>
-      </w:r>
-      <w:r>
-        <w:rPr>
-          <w:rFonts w:cstheme="minorHAnsi"/>
-          <w:sz w:val="24"/>
-        </w:rPr>
-        <w:t xml:space="preserve">” </w:t>
-      </w:r>
-      <w:r>
-        <w:rPr>
-          <w:rFonts w:cstheme="minorHAnsi"/>
-          <w:sz w:val="24"/>
-        </w:rPr>
-        <w:t>для авторизированных пользователей</w:t>
-      </w:r>
-      <w:r>
-        <w:rPr>
-          <w:rFonts w:cstheme="minorHAnsi"/>
-          <w:sz w:val="24"/>
-        </w:rPr>
-        <w:t>, содержащий список плейлистов (Пользователь, Администратор).</w:t>
-      </w:r>
-    </w:p>
-    <w:p>
-      <w:pPr>
-        <w:pStyle w:val="ListParagraph"/>
+        <w:t>Удалить существующую в каталоге запись</w:t>
+      </w:r>
+      <w:r>
+        <w:rPr>
+          <w:rFonts w:cstheme="minorHAnsi"/>
+          <w:sz w:val="24"/>
+        </w:rPr>
+        <w:t>.</w:t>
+      </w:r>
+    </w:p>
+    <w:p>
+      <w:pPr>
+        <w:pStyle w:val="a7"/>
         <w:numPr>
           <w:ilvl w:val="0"/>
-          <w:numId w:val="5"/>
+          <w:numId w:val="6"/>
         </w:numPr>
         <w:jc w:val="both"/>
         <w:rPr>
@@ -1271,50 +1393,15 @@
           <w:rFonts w:cstheme="minorHAnsi"/>
           <w:sz w:val="24"/>
         </w:rPr>
-        <w:t>Плейлист содержит список композиций</w:t>
-      </w:r>
-      <w:r>
-        <w:rPr>
-          <w:rFonts w:cstheme="minorHAnsi"/>
-          <w:sz w:val="24"/>
-        </w:rPr>
-        <w:t xml:space="preserve">, входит в раздел </w:t>
-      </w:r>
-      <w:r>
-        <w:rPr>
-          <w:rFonts w:cstheme="minorHAnsi"/>
-          <w:sz w:val="24"/>
-        </w:rPr>
-        <w:t>“</w:t>
-      </w:r>
-      <w:r>
-        <w:rPr>
-          <w:rFonts w:cstheme="minorHAnsi"/>
-          <w:sz w:val="24"/>
-        </w:rPr>
-        <w:t>Моя музыка</w:t>
-      </w:r>
-      <w:r>
-        <w:rPr>
-          <w:rFonts w:cstheme="minorHAnsi"/>
-          <w:sz w:val="24"/>
-        </w:rPr>
-        <w:t>”</w:t>
-      </w:r>
-      <w:r>
-        <w:rPr>
-          <w:rFonts w:cstheme="minorHAnsi"/>
-          <w:sz w:val="24"/>
-        </w:rPr>
-        <w:t>, виден только пользователю создавшему плейлист.</w:t>
-      </w:r>
-    </w:p>
-    <w:p>
-      <w:pPr>
-        <w:pStyle w:val="ListParagraph"/>
+        <w:t>Поиск композиций по жанру</w:t>
+      </w:r>
+    </w:p>
+    <w:p>
+      <w:pPr>
+        <w:pStyle w:val="a7"/>
         <w:numPr>
           <w:ilvl w:val="0"/>
-          <w:numId w:val="5"/>
+          <w:numId w:val="6"/>
         </w:numPr>
         <w:jc w:val="both"/>
         <w:rPr>
@@ -1327,43 +1414,29 @@
           <w:rFonts w:cstheme="minorHAnsi"/>
           <w:sz w:val="24"/>
         </w:rPr>
-        <w:t>Возможность создавать</w:t>
-      </w:r>
-      <w:r>
-        <w:rPr>
-          <w:rFonts w:cstheme="minorHAnsi"/>
-          <w:sz w:val="24"/>
-        </w:rPr>
-        <w:t>/</w:t>
-      </w:r>
-      <w:r>
-        <w:rPr>
-          <w:rFonts w:cstheme="minorHAnsi"/>
-          <w:sz w:val="24"/>
-        </w:rPr>
-        <w:t>удалять</w:t>
-      </w:r>
-      <w:r>
-        <w:rPr>
-          <w:rFonts w:cstheme="minorHAnsi"/>
-          <w:sz w:val="24"/>
-        </w:rPr>
-        <w:t xml:space="preserve"> плейлист, авторизированным пользователям. </w:t>
-      </w:r>
-      <w:r>
-        <w:rPr>
-          <w:rFonts w:cstheme="minorHAnsi"/>
-          <w:sz w:val="24"/>
-        </w:rPr>
-        <w:t>(Пользователь, Администратор).</w:t>
-      </w:r>
-    </w:p>
-    <w:p>
-      <w:pPr>
-        <w:pStyle w:val="ListParagraph"/>
+        <w:t xml:space="preserve">Вывести информацию о всех существующих </w:t>
+      </w:r>
+      <w:r>
+        <w:rPr>
+          <w:rFonts w:cstheme="minorHAnsi"/>
+          <w:sz w:val="24"/>
+        </w:rPr>
+        <w:t>авторах</w:t>
+      </w:r>
+      <w:r>
+        <w:rPr>
+          <w:rFonts w:cstheme="minorHAnsi"/>
+          <w:sz w:val="24"/>
+        </w:rPr>
+        <w:t>.</w:t>
+      </w:r>
+    </w:p>
+    <w:p>
+      <w:pPr>
+        <w:pStyle w:val="a7"/>
         <w:numPr>
           <w:ilvl w:val="0"/>
-          <w:numId w:val="5"/>
+          <w:numId w:val="6"/>
         </w:numPr>
         <w:jc w:val="both"/>
         <w:rPr>
@@ -1376,36 +1449,22 @@
           <w:rFonts w:cstheme="minorHAnsi"/>
           <w:sz w:val="24"/>
         </w:rPr>
-        <w:t>Возможность добавлять</w:t>
-      </w:r>
-      <w:r>
-        <w:rPr>
-          <w:rFonts w:cstheme="minorHAnsi"/>
-          <w:sz w:val="24"/>
-        </w:rPr>
-        <w:t>/</w:t>
-      </w:r>
-      <w:r>
-        <w:rPr>
-          <w:rFonts w:cstheme="minorHAnsi"/>
-          <w:sz w:val="24"/>
-        </w:rPr>
-        <w:t>удалять композиции в плейлисте</w:t>
-      </w:r>
-      <w:r>
-        <w:rPr>
-          <w:rFonts w:cstheme="minorHAnsi"/>
-          <w:sz w:val="24"/>
-        </w:rPr>
-        <w:t xml:space="preserve"> (Пользователь, Администратор).</w:t>
-      </w:r>
-    </w:p>
-    <w:p>
-      <w:pPr>
-        <w:pStyle w:val="ListParagraph"/>
+        <w:t>Вывести информацию о всех существующих жанров</w:t>
+      </w:r>
+      <w:r>
+        <w:rPr>
+          <w:rFonts w:cstheme="minorHAnsi"/>
+          <w:sz w:val="24"/>
+        </w:rPr>
+        <w:t>.</w:t>
+      </w:r>
+    </w:p>
+    <w:p>
+      <w:pPr>
+        <w:pStyle w:val="a7"/>
         <w:numPr>
           <w:ilvl w:val="0"/>
-          <w:numId w:val="5"/>
+          <w:numId w:val="6"/>
         </w:numPr>
         <w:jc w:val="both"/>
         <w:rPr>
@@ -1418,15 +1477,15 @@
           <w:rFonts w:cstheme="minorHAnsi"/>
           <w:sz w:val="24"/>
         </w:rPr>
-        <w:t>Возможность просматривать композиции своего плейлиста (Пользователь, Администратор).</w:t>
-      </w:r>
-    </w:p>
-    <w:p>
-      <w:pPr>
-        <w:pStyle w:val="ListParagraph"/>
+        <w:t>Создание плейлиста</w:t>
+      </w:r>
+    </w:p>
+    <w:p>
+      <w:pPr>
+        <w:pStyle w:val="a7"/>
         <w:numPr>
           <w:ilvl w:val="0"/>
-          <w:numId w:val="5"/>
+          <w:numId w:val="6"/>
         </w:numPr>
         <w:jc w:val="both"/>
         <w:rPr>
@@ -1439,43 +1498,15 @@
           <w:rFonts w:cstheme="minorHAnsi"/>
           <w:sz w:val="24"/>
         </w:rPr>
-        <w:t>Возможность создавать</w:t>
-      </w:r>
-      <w:r>
-        <w:rPr>
-          <w:rFonts w:cstheme="minorHAnsi"/>
-          <w:sz w:val="24"/>
-        </w:rPr>
-        <w:t>/</w:t>
-      </w:r>
-      <w:r>
-        <w:rPr>
-          <w:rFonts w:cstheme="minorHAnsi"/>
-          <w:sz w:val="24"/>
-        </w:rPr>
-        <w:t>удалять</w:t>
-      </w:r>
-      <w:r>
-        <w:rPr>
-          <w:rFonts w:cstheme="minorHAnsi"/>
-          <w:sz w:val="24"/>
-        </w:rPr>
-        <w:t xml:space="preserve"> альбомы</w:t>
-      </w:r>
-      <w:r>
-        <w:rPr>
-          <w:rFonts w:cstheme="minorHAnsi"/>
-          <w:sz w:val="24"/>
-        </w:rPr>
-        <w:t xml:space="preserve"> (Для администратора).</w:t>
-      </w:r>
-    </w:p>
-    <w:p>
-      <w:pPr>
-        <w:pStyle w:val="ListParagraph"/>
+        <w:t>Добавление существующей композиции в плейлист</w:t>
+      </w:r>
+    </w:p>
+    <w:p>
+      <w:pPr>
+        <w:pStyle w:val="a7"/>
         <w:numPr>
           <w:ilvl w:val="0"/>
-          <w:numId w:val="5"/>
+          <w:numId w:val="6"/>
         </w:numPr>
         <w:jc w:val="both"/>
         <w:rPr>
@@ -1488,15 +1519,15 @@
           <w:rFonts w:cstheme="minorHAnsi"/>
           <w:sz w:val="24"/>
         </w:rPr>
-        <w:t>Альбом содержит список композиций одного и того же исполнителя.</w:t>
-      </w:r>
-    </w:p>
-    <w:p>
-      <w:pPr>
-        <w:pStyle w:val="ListParagraph"/>
+        <w:t>Удаление композиции из плейлиста</w:t>
+      </w:r>
+    </w:p>
+    <w:p>
+      <w:pPr>
+        <w:pStyle w:val="a7"/>
         <w:numPr>
           <w:ilvl w:val="0"/>
-          <w:numId w:val="5"/>
+          <w:numId w:val="6"/>
         </w:numPr>
         <w:jc w:val="both"/>
         <w:rPr>
@@ -1509,36 +1540,15 @@
           <w:rFonts w:cstheme="minorHAnsi"/>
           <w:sz w:val="24"/>
         </w:rPr>
-        <w:t>Возможность добавлять</w:t>
-      </w:r>
-      <w:r>
-        <w:rPr>
-          <w:rFonts w:cstheme="minorHAnsi"/>
-          <w:sz w:val="24"/>
-        </w:rPr>
-        <w:t>/</w:t>
-      </w:r>
-      <w:r>
-        <w:rPr>
-          <w:rFonts w:cstheme="minorHAnsi"/>
-          <w:sz w:val="24"/>
-        </w:rPr>
-        <w:t>удалять композиции в альбоме</w:t>
-      </w:r>
-      <w:r>
-        <w:rPr>
-          <w:rFonts w:cstheme="minorHAnsi"/>
-          <w:sz w:val="24"/>
-        </w:rPr>
-        <w:t xml:space="preserve"> (Для администратора).</w:t>
-      </w:r>
-    </w:p>
-    <w:p>
-      <w:pPr>
-        <w:pStyle w:val="ListParagraph"/>
+        <w:t>Возможность удалить плейлист</w:t>
+      </w:r>
+    </w:p>
+    <w:p>
+      <w:pPr>
+        <w:pStyle w:val="a7"/>
         <w:numPr>
           <w:ilvl w:val="0"/>
-          <w:numId w:val="5"/>
+          <w:numId w:val="6"/>
         </w:numPr>
         <w:jc w:val="both"/>
         <w:rPr>
@@ -1551,15 +1561,15 @@
           <w:rFonts w:cstheme="minorHAnsi"/>
           <w:sz w:val="24"/>
         </w:rPr>
-        <w:t>Возможность просматривать все альбомы (Все пользователи).</w:t>
-      </w:r>
-    </w:p>
-    <w:p>
-      <w:pPr>
-        <w:pStyle w:val="ListParagraph"/>
+        <w:t>Просмотр всех композиций в плейлист</w:t>
+      </w:r>
+    </w:p>
+    <w:p>
+      <w:pPr>
+        <w:pStyle w:val="a7"/>
         <w:numPr>
           <w:ilvl w:val="0"/>
-          <w:numId w:val="5"/>
+          <w:numId w:val="6"/>
         </w:numPr>
         <w:jc w:val="both"/>
         <w:rPr>
@@ -1572,46 +1582,78 @@
           <w:rFonts w:cstheme="minorHAnsi"/>
           <w:sz w:val="24"/>
         </w:rPr>
-        <w:t>Возможность просматривать композиции альбома (Все пользователи).</w:t>
-      </w:r>
-    </w:p>
-    <w:p>
-      <w:pPr>
+        <w:t>При переходе в любой блок меню пользователю выводится информация в виде списка названий опций, каждая опция – переход в другой блок меню. Для перехода пользователю необходимо ввести названи</w:t>
+      </w:r>
+      <w:r>
+        <w:rPr>
+          <w:rFonts w:cstheme="minorHAnsi"/>
+          <w:sz w:val="24"/>
+        </w:rPr>
+        <w:t>е</w:t>
+      </w:r>
+      <w:r>
+        <w:rPr>
+          <w:rFonts w:cstheme="minorHAnsi"/>
+          <w:sz w:val="24"/>
+        </w:rPr>
+        <w:t xml:space="preserve"> соответствующей</w:t>
+      </w:r>
+      <w:r>
+        <w:rPr>
+          <w:rFonts w:cstheme="minorHAnsi"/>
+          <w:sz w:val="24"/>
+        </w:rPr>
+        <w:t xml:space="preserve"> опции.</w:t>
+      </w:r>
+    </w:p>
+    <w:p>
+      <w:pPr>
+        <w:pStyle w:val="a7"/>
+        <w:numPr>
+          <w:ilvl w:val="0"/>
+          <w:numId w:val="6"/>
+        </w:numPr>
         <w:jc w:val="both"/>
         <w:rPr>
           <w:rFonts w:cstheme="minorHAnsi"/>
           <w:sz w:val="24"/>
         </w:rPr>
       </w:pPr>
-    </w:p>
-    <w:p>
-      <w:pPr>
-        <w:jc w:val="center"/>
-        <w:rPr>
-          <w:rFonts w:cstheme="minorHAnsi"/>
-          <w:b/>
-          <w:sz w:val="24"/>
-        </w:rPr>
-      </w:pPr>
-      <w:r>
-        <w:rPr>
-          <w:rFonts w:cstheme="minorHAnsi"/>
-          <w:b/>
-          <w:sz w:val="24"/>
-        </w:rPr>
-        <w:t>Сформулированные функциональные требования</w:t>
-      </w:r>
-    </w:p>
-    <w:p>
-      <w:pPr>
-        <w:jc w:val="both"/>
-        <w:rPr>
-          <w:rFonts w:cstheme="minorHAnsi"/>
-          <w:sz w:val="24"/>
-        </w:rPr>
-      </w:pPr>
-      <w:bookmarkStart w:id="0" w:name="_GoBack"/>
-      <w:bookmarkEnd w:id="0"/>
+      <w:r>
+        <w:rPr>
+          <w:rFonts w:cstheme="minorHAnsi"/>
+          <w:sz w:val="24"/>
+        </w:rPr>
+        <w:t xml:space="preserve">Блок меню с добавлением новой композиции предлагает пользователю ввести новую композицию, сохранить внесенный изменений, отменить. После добавления новой композиции (смотреть пункт 8), пользователь переходит в этот же пункт меню. Для сохранения изменений необходимо ввести команду </w:t>
+      </w:r>
+      <w:r>
+        <w:rPr>
+          <w:rFonts w:cstheme="minorHAnsi"/>
+          <w:sz w:val="24"/>
+        </w:rPr>
+        <w:t>“</w:t>
+      </w:r>
+      <w:r>
+        <w:rPr>
+          <w:rFonts w:cstheme="minorHAnsi"/>
+          <w:sz w:val="24"/>
+        </w:rPr>
+        <w:t>сохранить внесенный изменений</w:t>
+      </w:r>
+      <w:r>
+        <w:rPr>
+          <w:rFonts w:cstheme="minorHAnsi"/>
+          <w:sz w:val="24"/>
+        </w:rPr>
+        <w:t>”</w:t>
+      </w:r>
+      <w:r>
+        <w:rPr>
+          <w:rFonts w:cstheme="minorHAnsi"/>
+          <w:sz w:val="24"/>
+        </w:rPr>
+        <w:t>, только после этого все данные сохраняются в БД.</w:t>
+      </w:r>
     </w:p>
     <w:sectPr>
       <w:pgSz w:w="11906" w:h="16838"/>
@@ -1864,6 +1906,95 @@
     </w:lvl>
   </w:abstractNum>
   <w:abstractNum w:abstractNumId="2" w15:restartNumberingAfterBreak="0">
+    <w:nsid w:val="3EB74405"/>
+    <w:multiLevelType w:val="hybridMultilevel"/>
+    <w:tmpl w:val="D6E0DF44"/>
+    <w:lvl w:ilvl="0" w:tplc="04190011">
+      <w:start w:val="1"/>
+      <w:numFmt w:val="decimal"/>
+      <w:lvlText w:val="%1)"/>
+      <w:lvlJc w:val="left"/>
+      <w:pPr>
+        <w:ind w:left="720" w:hanging="360"/>
+      </w:pPr>
+      <w:rPr>
+        <w:rFonts w:hint="default"/>
+      </w:rPr>
+    </w:lvl>
+    <w:lvl w:ilvl="1" w:tplc="04190019" w:tentative="1">
+      <w:start w:val="1"/>
+      <w:numFmt w:val="lowerLetter"/>
+      <w:lvlText w:val="%2."/>
+      <w:lvlJc w:val="left"/>
+      <w:pPr>
+        <w:ind w:left="1440" w:hanging="360"/>
+      </w:pPr>
+    </w:lvl>
+    <w:lvl w:ilvl="2" w:tplc="0419001B" w:tentative="1">
+      <w:start w:val="1"/>
+      <w:numFmt w:val="lowerRoman"/>
+      <w:lvlText w:val="%3."/>
+      <w:lvlJc w:val="right"/>
+      <w:pPr>
+        <w:ind w:left="2160" w:hanging="180"/>
+      </w:pPr>
+    </w:lvl>
+    <w:lvl w:ilvl="3" w:tplc="0419000F" w:tentative="1">
+      <w:start w:val="1"/>
+      <w:numFmt w:val="decimal"/>
+      <w:lvlText w:val="%4."/>
+      <w:lvlJc w:val="left"/>
+      <w:pPr>
+        <w:ind w:left="2880" w:hanging="360"/>
+      </w:pPr>
+    </w:lvl>
+    <w:lvl w:ilvl="4" w:tplc="04190019" w:tentative="1">
+      <w:start w:val="1"/>
+      <w:numFmt w:val="lowerLetter"/>
+      <w:lvlText w:val="%5."/>
+      <w:lvlJc w:val="left"/>
+      <w:pPr>
+        <w:ind w:left="3600" w:hanging="360"/>
+      </w:pPr>
+    </w:lvl>
+    <w:lvl w:ilvl="5" w:tplc="0419001B" w:tentative="1">
+      <w:start w:val="1"/>
+      <w:numFmt w:val="lowerRoman"/>
+      <w:lvlText w:val="%6."/>
+      <w:lvlJc w:val="right"/>
+      <w:pPr>
+        <w:ind w:left="4320" w:hanging="180"/>
+      </w:pPr>
+    </w:lvl>
+    <w:lvl w:ilvl="6" w:tplc="0419000F" w:tentative="1">
+      <w:start w:val="1"/>
+      <w:numFmt w:val="decimal"/>
+      <w:lvlText w:val="%7."/>
+      <w:lvlJc w:val="left"/>
+      <w:pPr>
+        <w:ind w:left="5040" w:hanging="360"/>
+      </w:pPr>
+    </w:lvl>
+    <w:lvl w:ilvl="7" w:tplc="04190019" w:tentative="1">
+      <w:start w:val="1"/>
+      <w:numFmt w:val="lowerLetter"/>
+      <w:lvlText w:val="%8."/>
+      <w:lvlJc w:val="left"/>
+      <w:pPr>
+        <w:ind w:left="5760" w:hanging="360"/>
+      </w:pPr>
+    </w:lvl>
+    <w:lvl w:ilvl="8" w:tplc="0419001B" w:tentative="1">
+      <w:start w:val="1"/>
+      <w:numFmt w:val="lowerRoman"/>
+      <w:lvlText w:val="%9."/>
+      <w:lvlJc w:val="right"/>
+      <w:pPr>
+        <w:ind w:left="6480" w:hanging="180"/>
+      </w:pPr>
+    </w:lvl>
+  </w:abstractNum>
+  <w:abstractNum w:abstractNumId="3" w15:restartNumberingAfterBreak="0">
     <w:nsid w:val="4A61376C"/>
     <w:multiLevelType w:val="multilevel"/>
     <w:tmpl w:val="D2C09604"/>
@@ -2012,7 +2143,7 @@
       </w:rPr>
     </w:lvl>
   </w:abstractNum>
-  <w:abstractNum w:abstractNumId="3" w15:restartNumberingAfterBreak="0">
+  <w:abstractNum w:abstractNumId="4" w15:restartNumberingAfterBreak="0">
     <w:nsid w:val="6BF2720B"/>
     <w:multiLevelType w:val="hybridMultilevel"/>
     <w:tmpl w:val="D6E0DF44"/>
@@ -2101,7 +2232,7 @@
       </w:pPr>
     </w:lvl>
   </w:abstractNum>
-  <w:abstractNum w:abstractNumId="4" w15:restartNumberingAfterBreak="0">
+  <w:abstractNum w:abstractNumId="5" w15:restartNumberingAfterBreak="0">
     <w:nsid w:val="723D61AB"/>
     <w:multiLevelType w:val="multilevel"/>
     <w:tmpl w:val="7E702EC2"/>
@@ -2254,16 +2385,19 @@
     <w:abstractNumId w:val="0"/>
   </w:num>
   <w:num w:numId="2">
-    <w:abstractNumId w:val="4"/>
+    <w:abstractNumId w:val="5"/>
   </w:num>
   <w:num w:numId="3">
-    <w:abstractNumId w:val="2"/>
+    <w:abstractNumId w:val="3"/>
   </w:num>
   <w:num w:numId="4">
-    <w:abstractNumId w:val="3"/>
+    <w:abstractNumId w:val="4"/>
   </w:num>
   <w:num w:numId="5">
     <w:abstractNumId w:val="1"/>
+  </w:num>
+  <w:num w:numId="6">
+    <w:abstractNumId w:val="2"/>
   </w:num>
 </w:numbering>
 </file>
@@ -2663,7 +2797,7 @@
     <w:lsdException w:name="Unresolved Mention" w:semiHidden="1" w:unhideWhenUsed="1"/>
     <w:lsdException w:name="Smart Link" w:semiHidden="1" w:unhideWhenUsed="1"/>
   </w:latentStyles>
-  <w:style w:type="paragraph" w:default="1" w:styleId="Normal">
+  <w:style w:type="paragraph" w:default="1" w:styleId="a">
     <w:name w:val="Normal"/>
     <w:qFormat/>
     <w:rsid w:val="0017445B"/>
@@ -2671,13 +2805,13 @@
       <w:spacing w:line="256" w:lineRule="auto"/>
     </w:pPr>
   </w:style>
-  <w:style w:type="character" w:default="1" w:styleId="DefaultParagraphFont">
+  <w:style w:type="character" w:default="1" w:styleId="a0">
     <w:name w:val="Default Paragraph Font"/>
     <w:uiPriority w:val="1"/>
     <w:semiHidden/>
     <w:unhideWhenUsed/>
   </w:style>
-  <w:style w:type="table" w:default="1" w:styleId="TableNormal">
+  <w:style w:type="table" w:default="1" w:styleId="a1">
     <w:name w:val="Normal Table"/>
     <w:uiPriority w:val="99"/>
     <w:semiHidden/>
@@ -2692,15 +2826,15 @@
       </w:tblCellMar>
     </w:tblPr>
   </w:style>
-  <w:style w:type="numbering" w:default="1" w:styleId="NoList">
+  <w:style w:type="numbering" w:default="1" w:styleId="a2">
     <w:name w:val="No List"/>
     <w:uiPriority w:val="99"/>
     <w:semiHidden/>
     <w:unhideWhenUsed/>
   </w:style>
-  <w:style w:type="paragraph" w:styleId="Caption">
+  <w:style w:type="paragraph" w:styleId="a3">
     <w:name w:val="caption"/>
-    <w:basedOn w:val="Normal"/>
+    <w:basedOn w:val="a"/>
     <w:semiHidden/>
     <w:unhideWhenUsed/>
     <w:qFormat/>
@@ -2722,10 +2856,10 @@
       <w:lang w:eastAsia="ja-JP"/>
     </w:rPr>
   </w:style>
-  <w:style w:type="paragraph" w:styleId="BodyText">
+  <w:style w:type="paragraph" w:styleId="a4">
     <w:name w:val="Body Text"/>
-    <w:basedOn w:val="Normal"/>
-    <w:link w:val="BodyTextChar"/>
+    <w:basedOn w:val="a"/>
+    <w:link w:val="a5"/>
     <w:semiHidden/>
     <w:unhideWhenUsed/>
     <w:rsid w:val="0017445B"/>
@@ -2742,10 +2876,10 @@
       <w:szCs w:val="20"/>
     </w:rPr>
   </w:style>
-  <w:style w:type="character" w:customStyle="1" w:styleId="BodyTextChar">
-    <w:name w:val="Body Text Char"/>
-    <w:basedOn w:val="DefaultParagraphFont"/>
-    <w:link w:val="BodyText"/>
+  <w:style w:type="character" w:customStyle="1" w:styleId="a5">
+    <w:name w:val="Основной текст Знак"/>
+    <w:basedOn w:val="a0"/>
+    <w:link w:val="a4"/>
     <w:semiHidden/>
     <w:rsid w:val="0017445B"/>
     <w:rPr>
@@ -2754,9 +2888,9 @@
       <w:szCs w:val="20"/>
     </w:rPr>
   </w:style>
-  <w:style w:type="character" w:styleId="Hyperlink">
+  <w:style w:type="character" w:styleId="a6">
     <w:name w:val="Hyperlink"/>
-    <w:basedOn w:val="DefaultParagraphFont"/>
+    <w:basedOn w:val="a0"/>
     <w:uiPriority w:val="99"/>
     <w:unhideWhenUsed/>
     <w:rsid w:val="0017445B"/>
@@ -2765,9 +2899,9 @@
       <w:u w:val="single"/>
     </w:rPr>
   </w:style>
-  <w:style w:type="paragraph" w:styleId="ListParagraph">
+  <w:style w:type="paragraph" w:styleId="a7">
     <w:name w:val="List Paragraph"/>
-    <w:basedOn w:val="Normal"/>
+    <w:basedOn w:val="a"/>
     <w:uiPriority w:val="34"/>
     <w:qFormat/>
     <w:rsid w:val="00D14994"/>
@@ -2775,6 +2909,104 @@
       <w:ind w:left="720"/>
       <w:contextualSpacing/>
     </w:pPr>
+  </w:style>
+  <w:style w:type="character" w:styleId="a8">
+    <w:name w:val="annotation reference"/>
+    <w:basedOn w:val="a0"/>
+    <w:uiPriority w:val="99"/>
+    <w:semiHidden/>
+    <w:unhideWhenUsed/>
+    <w:rsid w:val="008A6934"/>
+    <w:rPr>
+      <w:sz w:val="16"/>
+      <w:szCs w:val="16"/>
+    </w:rPr>
+  </w:style>
+  <w:style w:type="paragraph" w:styleId="a9">
+    <w:name w:val="annotation text"/>
+    <w:basedOn w:val="a"/>
+    <w:link w:val="aa"/>
+    <w:uiPriority w:val="99"/>
+    <w:semiHidden/>
+    <w:unhideWhenUsed/>
+    <w:rsid w:val="008A6934"/>
+    <w:pPr>
+      <w:spacing w:line="240" w:lineRule="auto"/>
+    </w:pPr>
+    <w:rPr>
+      <w:sz w:val="20"/>
+      <w:szCs w:val="20"/>
+    </w:rPr>
+  </w:style>
+  <w:style w:type="character" w:customStyle="1" w:styleId="aa">
+    <w:name w:val="Текст примечания Знак"/>
+    <w:basedOn w:val="a0"/>
+    <w:link w:val="a9"/>
+    <w:uiPriority w:val="99"/>
+    <w:semiHidden/>
+    <w:rsid w:val="008A6934"/>
+    <w:rPr>
+      <w:sz w:val="20"/>
+      <w:szCs w:val="20"/>
+    </w:rPr>
+  </w:style>
+  <w:style w:type="paragraph" w:styleId="ab">
+    <w:name w:val="annotation subject"/>
+    <w:basedOn w:val="a9"/>
+    <w:next w:val="a9"/>
+    <w:link w:val="ac"/>
+    <w:uiPriority w:val="99"/>
+    <w:semiHidden/>
+    <w:unhideWhenUsed/>
+    <w:rsid w:val="008A6934"/>
+    <w:rPr>
+      <w:b/>
+      <w:bCs/>
+    </w:rPr>
+  </w:style>
+  <w:style w:type="character" w:customStyle="1" w:styleId="ac">
+    <w:name w:val="Тема примечания Знак"/>
+    <w:basedOn w:val="aa"/>
+    <w:link w:val="ab"/>
+    <w:uiPriority w:val="99"/>
+    <w:semiHidden/>
+    <w:rsid w:val="008A6934"/>
+    <w:rPr>
+      <w:b/>
+      <w:bCs/>
+      <w:sz w:val="20"/>
+      <w:szCs w:val="20"/>
+    </w:rPr>
+  </w:style>
+  <w:style w:type="paragraph" w:styleId="ad">
+    <w:name w:val="Balloon Text"/>
+    <w:basedOn w:val="a"/>
+    <w:link w:val="ae"/>
+    <w:uiPriority w:val="99"/>
+    <w:semiHidden/>
+    <w:unhideWhenUsed/>
+    <w:rsid w:val="008A6934"/>
+    <w:pPr>
+      <w:spacing w:after="0" w:line="240" w:lineRule="auto"/>
+    </w:pPr>
+    <w:rPr>
+      <w:rFonts w:ascii="Segoe UI" w:hAnsi="Segoe UI" w:cs="Segoe UI"/>
+      <w:sz w:val="18"/>
+      <w:szCs w:val="18"/>
+    </w:rPr>
+  </w:style>
+  <w:style w:type="character" w:customStyle="1" w:styleId="ae">
+    <w:name w:val="Текст выноски Знак"/>
+    <w:basedOn w:val="a0"/>
+    <w:link w:val="ad"/>
+    <w:uiPriority w:val="99"/>
+    <w:semiHidden/>
+    <w:rsid w:val="008A6934"/>
+    <w:rPr>
+      <w:rFonts w:ascii="Segoe UI" w:hAnsi="Segoe UI" w:cs="Segoe UI"/>
+      <w:sz w:val="18"/>
+      <w:szCs w:val="18"/>
+    </w:rPr>
   </w:style>
 </w:styles>
 </file>

</xml_diff>